<commit_message>
Update CloudStack 2.2.x documentation source files.
</commit_message>
<xml_diff>
--- a/docs/2.2/CloudStack2.2.14ReleaseNotes.docx
+++ b/docs/2.2/CloudStack2.2.14ReleaseNotes.docx
@@ -84,7 +84,7 @@
           <w:sz w:val="28"/>
           <w:szCs w:val="28"/>
         </w:rPr>
-        <w:t>February 13, 2012</w:t>
+        <w:t>February 23, 2012</w:t>
       </w:r>
       <w:r>
         <w:rPr>
@@ -127,7 +127,7 @@
           <w:sz w:val="28"/>
           <w:szCs w:val="28"/>
         </w:rPr>
-        <w:t>4:26 PM</w:t>
+        <w:t>12:38 PM</w:t>
       </w:r>
       <w:r>
         <w:rPr>
@@ -143,8 +143,6 @@
         </w:rPr>
         <w:t xml:space="preserve"> Pacific</w:t>
       </w:r>
-      <w:bookmarkStart w:id="0" w:name="_GoBack"/>
-      <w:bookmarkEnd w:id="0"/>
     </w:p>
     <w:p>
       <w:pPr>
@@ -5269,11 +5267,11 @@
         <w:lastRenderedPageBreak/>
         <w:fldChar w:fldCharType="end"/>
       </w:r>
-      <w:bookmarkStart w:id="1" w:name="_Toc316898984"/>
+      <w:bookmarkStart w:id="0" w:name="_Toc316898984"/>
       <w:r>
         <w:t>Overview</w:t>
       </w:r>
-      <w:bookmarkEnd w:id="1"/>
+      <w:bookmarkEnd w:id="0"/>
     </w:p>
     <w:p>
       <w:r>
@@ -5436,8 +5434,8 @@
         <w:pStyle w:val="Heading1"/>
         <w:keepNext/>
       </w:pPr>
-      <w:bookmarkStart w:id="2" w:name="_Toc315882577"/>
-      <w:bookmarkStart w:id="3" w:name="_Toc316898985"/>
+      <w:bookmarkStart w:id="1" w:name="_Toc315882577"/>
+      <w:bookmarkStart w:id="2" w:name="_Toc316898985"/>
       <w:r>
         <w:lastRenderedPageBreak/>
         <w:t xml:space="preserve">Contacting </w:t>
@@ -5450,8 +5448,8 @@
         </w:rPr>
         <w:t>Support</w:t>
       </w:r>
+      <w:bookmarkEnd w:id="1"/>
       <w:bookmarkEnd w:id="2"/>
-      <w:bookmarkEnd w:id="3"/>
     </w:p>
     <w:p>
       <w:pPr>
@@ -5543,22 +5541,22 @@
       <w:pPr>
         <w:pStyle w:val="Heading1"/>
       </w:pPr>
-      <w:bookmarkStart w:id="4" w:name="_Toc316898986"/>
+      <w:bookmarkStart w:id="3" w:name="_Toc316898986"/>
       <w:r>
         <w:lastRenderedPageBreak/>
         <w:t>2.2.14</w:t>
       </w:r>
+      <w:bookmarkEnd w:id="3"/>
+    </w:p>
+    <w:p>
+      <w:pPr>
+        <w:pStyle w:val="Heading2"/>
+      </w:pPr>
+      <w:bookmarkStart w:id="4" w:name="_Toc316898987"/>
+      <w:r>
+        <w:t>Issues Fixed in 2.2.14</w:t>
+      </w:r>
       <w:bookmarkEnd w:id="4"/>
-    </w:p>
-    <w:p>
-      <w:pPr>
-        <w:pStyle w:val="Heading2"/>
-      </w:pPr>
-      <w:bookmarkStart w:id="5" w:name="_Toc316898987"/>
-      <w:r>
-        <w:t>Issues Fixed in 2.2.14</w:t>
-      </w:r>
-      <w:bookmarkEnd w:id="5"/>
     </w:p>
     <w:p>
       <w:r>
@@ -6761,11 +6759,11 @@
           <w:numId w:val="29"/>
         </w:numPr>
       </w:pPr>
-      <w:bookmarkStart w:id="6" w:name="_Toc316898988"/>
+      <w:bookmarkStart w:id="5" w:name="_Toc316898988"/>
       <w:r>
         <w:t>New Features in 2.2.14</w:t>
       </w:r>
-      <w:bookmarkEnd w:id="6"/>
+      <w:bookmarkEnd w:id="5"/>
     </w:p>
     <w:tbl>
       <w:tblPr>
@@ -6833,15 +6831,15 @@
       <w:pPr>
         <w:pStyle w:val="Heading2"/>
       </w:pPr>
-      <w:bookmarkStart w:id="7" w:name="_Toc316898989"/>
-      <w:bookmarkStart w:id="8" w:name="_Ref316913518"/>
-      <w:bookmarkStart w:id="9" w:name="_Ref316913520"/>
+      <w:bookmarkStart w:id="6" w:name="_Toc316898989"/>
+      <w:bookmarkStart w:id="7" w:name="_Ref316913518"/>
+      <w:bookmarkStart w:id="8" w:name="_Ref316913520"/>
       <w:r>
         <w:t>API Changes in 2.2.14</w:t>
       </w:r>
+      <w:bookmarkEnd w:id="6"/>
       <w:bookmarkEnd w:id="7"/>
       <w:bookmarkEnd w:id="8"/>
-      <w:bookmarkEnd w:id="9"/>
     </w:p>
     <w:tbl>
       <w:tblPr>
@@ -7275,23 +7273,23 @@
       <w:pPr>
         <w:pStyle w:val="Heading1"/>
       </w:pPr>
-      <w:bookmarkStart w:id="10" w:name="_Toc316898990"/>
-      <w:bookmarkStart w:id="11" w:name="_Toc300955471"/>
+      <w:bookmarkStart w:id="9" w:name="_Toc316898990"/>
+      <w:bookmarkStart w:id="10" w:name="_Toc300955471"/>
       <w:r>
         <w:lastRenderedPageBreak/>
         <w:t>2.2.13</w:t>
       </w:r>
-      <w:bookmarkEnd w:id="10"/>
+      <w:bookmarkEnd w:id="9"/>
     </w:p>
     <w:p>
       <w:pPr>
         <w:pStyle w:val="Heading2"/>
       </w:pPr>
-      <w:bookmarkStart w:id="12" w:name="_Toc316898991"/>
+      <w:bookmarkStart w:id="11" w:name="_Toc316898991"/>
       <w:r>
         <w:t>Issues Fixed in 2.2.13</w:t>
       </w:r>
-      <w:bookmarkEnd w:id="12"/>
+      <w:bookmarkEnd w:id="11"/>
     </w:p>
     <w:tbl>
       <w:tblPr>
@@ -8199,12 +8197,12 @@
       <w:pPr>
         <w:pStyle w:val="Heading2"/>
       </w:pPr>
-      <w:bookmarkStart w:id="13" w:name="_Toc316898992"/>
+      <w:bookmarkStart w:id="12" w:name="_Toc316898992"/>
       <w:r>
         <w:lastRenderedPageBreak/>
         <w:t>New Features in 2.2.13</w:t>
       </w:r>
-      <w:bookmarkEnd w:id="13"/>
+      <w:bookmarkEnd w:id="12"/>
     </w:p>
     <w:tbl>
       <w:tblPr>
@@ -8416,11 +8414,11 @@
       <w:pPr>
         <w:pStyle w:val="Heading2"/>
       </w:pPr>
-      <w:bookmarkStart w:id="14" w:name="_Toc316898993"/>
+      <w:bookmarkStart w:id="13" w:name="_Toc316898993"/>
       <w:r>
         <w:t>API Changes in 2.2.13</w:t>
       </w:r>
-      <w:bookmarkEnd w:id="14"/>
+      <w:bookmarkEnd w:id="13"/>
     </w:p>
     <w:tbl>
       <w:tblPr>
@@ -8572,7 +8570,7 @@
       <w:pPr>
         <w:pStyle w:val="Heading1"/>
       </w:pPr>
-      <w:bookmarkStart w:id="15" w:name="_Toc316898994"/>
+      <w:bookmarkStart w:id="14" w:name="_Toc316898994"/>
       <w:r>
         <w:lastRenderedPageBreak/>
         <w:t>2</w:t>
@@ -8580,17 +8578,17 @@
       <w:r>
         <w:t>.2.12</w:t>
       </w:r>
+      <w:bookmarkEnd w:id="14"/>
+    </w:p>
+    <w:p>
+      <w:pPr>
+        <w:pStyle w:val="Heading2"/>
+      </w:pPr>
+      <w:bookmarkStart w:id="15" w:name="_Toc316898995"/>
+      <w:r>
+        <w:t>Issues Fixed in 2.2.12</w:t>
+      </w:r>
       <w:bookmarkEnd w:id="15"/>
-    </w:p>
-    <w:p>
-      <w:pPr>
-        <w:pStyle w:val="Heading2"/>
-      </w:pPr>
-      <w:bookmarkStart w:id="16" w:name="_Toc316898995"/>
-      <w:r>
-        <w:t>Issues Fixed in 2.2.12</w:t>
-      </w:r>
-      <w:bookmarkEnd w:id="16"/>
     </w:p>
     <w:tbl>
       <w:tblPr>
@@ -9176,26 +9174,26 @@
       <w:pPr>
         <w:pStyle w:val="Heading2"/>
       </w:pPr>
-      <w:bookmarkStart w:id="17" w:name="_Toc316898996"/>
+      <w:bookmarkStart w:id="16" w:name="_Toc316898996"/>
       <w:r>
         <w:t>New Features in 2.2.12</w:t>
       </w:r>
+      <w:bookmarkEnd w:id="16"/>
+    </w:p>
+    <w:p>
+      <w:r>
+        <w:t>There are no new features in 2.2.12.</w:t>
+      </w:r>
+    </w:p>
+    <w:p>
+      <w:pPr>
+        <w:pStyle w:val="Heading2"/>
+      </w:pPr>
+      <w:bookmarkStart w:id="17" w:name="_Toc316898997"/>
+      <w:r>
+        <w:t>API Changes in 2.2.12</w:t>
+      </w:r>
       <w:bookmarkEnd w:id="17"/>
-    </w:p>
-    <w:p>
-      <w:r>
-        <w:t>There are no new features in 2.2.12.</w:t>
-      </w:r>
-    </w:p>
-    <w:p>
-      <w:pPr>
-        <w:pStyle w:val="Heading2"/>
-      </w:pPr>
-      <w:bookmarkStart w:id="18" w:name="_Toc316898997"/>
-      <w:r>
-        <w:t>API Changes in 2.2.12</w:t>
-      </w:r>
-      <w:bookmarkEnd w:id="18"/>
     </w:p>
     <w:tbl>
       <w:tblPr>
@@ -9809,22 +9807,22 @@
       <w:pPr>
         <w:pStyle w:val="Heading1"/>
       </w:pPr>
-      <w:bookmarkStart w:id="19" w:name="_Toc316898998"/>
+      <w:bookmarkStart w:id="18" w:name="_Toc316898998"/>
       <w:r>
         <w:lastRenderedPageBreak/>
         <w:t>2.2.11</w:t>
       </w:r>
+      <w:bookmarkEnd w:id="18"/>
+    </w:p>
+    <w:p>
+      <w:pPr>
+        <w:pStyle w:val="Heading2"/>
+      </w:pPr>
+      <w:bookmarkStart w:id="19" w:name="_Toc316898999"/>
+      <w:r>
+        <w:t>Issues Fixed in 2.2.11</w:t>
+      </w:r>
       <w:bookmarkEnd w:id="19"/>
-    </w:p>
-    <w:p>
-      <w:pPr>
-        <w:pStyle w:val="Heading2"/>
-      </w:pPr>
-      <w:bookmarkStart w:id="20" w:name="_Toc316898999"/>
-      <w:r>
-        <w:t>Issues Fixed in 2.2.11</w:t>
-      </w:r>
-      <w:bookmarkEnd w:id="20"/>
     </w:p>
     <w:tbl>
       <w:tblPr>
@@ -9865,11 +9863,11 @@
       <w:pPr>
         <w:pStyle w:val="Heading2"/>
       </w:pPr>
-      <w:bookmarkStart w:id="21" w:name="_Toc316899000"/>
+      <w:bookmarkStart w:id="20" w:name="_Toc316899000"/>
       <w:r>
         <w:t>New Features in 2.2.11</w:t>
       </w:r>
-      <w:bookmarkEnd w:id="21"/>
+      <w:bookmarkEnd w:id="20"/>
     </w:p>
     <w:tbl>
       <w:tblPr>
@@ -9909,25 +9907,25 @@
       <w:pPr>
         <w:pStyle w:val="Heading1"/>
       </w:pPr>
-      <w:bookmarkStart w:id="22" w:name="_Toc316899001"/>
+      <w:bookmarkStart w:id="21" w:name="_Toc316899001"/>
       <w:r>
         <w:lastRenderedPageBreak/>
         <w:t>2.2.10</w:t>
       </w:r>
-      <w:bookmarkEnd w:id="11"/>
+      <w:bookmarkEnd w:id="10"/>
+      <w:bookmarkEnd w:id="21"/>
+    </w:p>
+    <w:p>
+      <w:pPr>
+        <w:pStyle w:val="Heading2"/>
+      </w:pPr>
+      <w:bookmarkStart w:id="22" w:name="_Toc300955472"/>
+      <w:bookmarkStart w:id="23" w:name="_Toc316899002"/>
+      <w:r>
+        <w:t>Issues Fixed in 2.2.10</w:t>
+      </w:r>
       <w:bookmarkEnd w:id="22"/>
-    </w:p>
-    <w:p>
-      <w:pPr>
-        <w:pStyle w:val="Heading2"/>
-      </w:pPr>
-      <w:bookmarkStart w:id="23" w:name="_Toc300955472"/>
-      <w:bookmarkStart w:id="24" w:name="_Toc316899002"/>
-      <w:r>
-        <w:t>Issues Fixed in 2.2.10</w:t>
-      </w:r>
       <w:bookmarkEnd w:id="23"/>
-      <w:bookmarkEnd w:id="24"/>
     </w:p>
     <w:tbl>
       <w:tblPr>
@@ -10284,13 +10282,13 @@
       <w:pPr>
         <w:pStyle w:val="Heading2"/>
       </w:pPr>
-      <w:bookmarkStart w:id="25" w:name="_Toc300955473"/>
-      <w:bookmarkStart w:id="26" w:name="_Toc316899003"/>
+      <w:bookmarkStart w:id="24" w:name="_Toc300955473"/>
+      <w:bookmarkStart w:id="25" w:name="_Toc316899003"/>
       <w:r>
         <w:t>New Features in 2.2.10</w:t>
       </w:r>
+      <w:bookmarkEnd w:id="24"/>
       <w:bookmarkEnd w:id="25"/>
-      <w:bookmarkEnd w:id="26"/>
     </w:p>
     <w:tbl>
       <w:tblPr>
@@ -10510,22 +10508,22 @@
       <w:pPr>
         <w:pStyle w:val="Heading1"/>
       </w:pPr>
-      <w:bookmarkStart w:id="27" w:name="_Toc316899004"/>
+      <w:bookmarkStart w:id="26" w:name="_Toc316899004"/>
       <w:r>
         <w:lastRenderedPageBreak/>
         <w:t>2.2.9</w:t>
       </w:r>
+      <w:bookmarkEnd w:id="26"/>
+    </w:p>
+    <w:p>
+      <w:pPr>
+        <w:pStyle w:val="Heading2"/>
+      </w:pPr>
+      <w:bookmarkStart w:id="27" w:name="_Toc316899005"/>
+      <w:r>
+        <w:t>Issues Fixed in 2.2.9</w:t>
+      </w:r>
       <w:bookmarkEnd w:id="27"/>
-    </w:p>
-    <w:p>
-      <w:pPr>
-        <w:pStyle w:val="Heading2"/>
-      </w:pPr>
-      <w:bookmarkStart w:id="28" w:name="_Toc316899005"/>
-      <w:r>
-        <w:t>Issues Fixed in 2.2.9</w:t>
-      </w:r>
-      <w:bookmarkEnd w:id="28"/>
     </w:p>
     <w:tbl>
       <w:tblPr>
@@ -10726,11 +10724,11 @@
       <w:pPr>
         <w:pStyle w:val="Heading2"/>
       </w:pPr>
-      <w:bookmarkStart w:id="29" w:name="_Toc316899006"/>
+      <w:bookmarkStart w:id="28" w:name="_Toc316899006"/>
       <w:r>
         <w:t>New Features in 2.2.9</w:t>
       </w:r>
-      <w:bookmarkEnd w:id="29"/>
+      <w:bookmarkEnd w:id="28"/>
     </w:p>
     <w:p>
       <w:r>
@@ -10741,22 +10739,22 @@
       <w:pPr>
         <w:pStyle w:val="Heading1"/>
       </w:pPr>
-      <w:bookmarkStart w:id="30" w:name="_Toc316899007"/>
+      <w:bookmarkStart w:id="29" w:name="_Toc316899007"/>
       <w:r>
         <w:lastRenderedPageBreak/>
         <w:t>2.2.8</w:t>
       </w:r>
+      <w:bookmarkEnd w:id="29"/>
+    </w:p>
+    <w:p>
+      <w:pPr>
+        <w:pStyle w:val="Heading2"/>
+      </w:pPr>
+      <w:bookmarkStart w:id="30" w:name="_Toc316899008"/>
+      <w:r>
+        <w:t>Issues Fixed in 2.2.8</w:t>
+      </w:r>
       <w:bookmarkEnd w:id="30"/>
-    </w:p>
-    <w:p>
-      <w:pPr>
-        <w:pStyle w:val="Heading2"/>
-      </w:pPr>
-      <w:bookmarkStart w:id="31" w:name="_Toc316899008"/>
-      <w:r>
-        <w:t>Issues Fixed in 2.2.8</w:t>
-      </w:r>
-      <w:bookmarkEnd w:id="31"/>
     </w:p>
     <w:tbl>
       <w:tblPr>
@@ -11460,11 +11458,11 @@
       <w:pPr>
         <w:pStyle w:val="Heading2"/>
       </w:pPr>
-      <w:bookmarkStart w:id="32" w:name="_Toc316899009"/>
+      <w:bookmarkStart w:id="31" w:name="_Toc316899009"/>
       <w:r>
         <w:t>New Features in 2.2.8</w:t>
       </w:r>
-      <w:bookmarkEnd w:id="32"/>
+      <w:bookmarkEnd w:id="31"/>
     </w:p>
     <w:tbl>
       <w:tblPr>
@@ -12062,22 +12060,22 @@
       <w:pPr>
         <w:pStyle w:val="Heading1"/>
       </w:pPr>
-      <w:bookmarkStart w:id="33" w:name="_Toc316899010"/>
+      <w:bookmarkStart w:id="32" w:name="_Toc316899010"/>
       <w:r>
         <w:lastRenderedPageBreak/>
         <w:t>2.2.7</w:t>
       </w:r>
+      <w:bookmarkEnd w:id="32"/>
+    </w:p>
+    <w:p>
+      <w:pPr>
+        <w:pStyle w:val="Heading2"/>
+      </w:pPr>
+      <w:bookmarkStart w:id="33" w:name="_Toc316899011"/>
+      <w:r>
+        <w:t>Issues Fixed in 2.2.7</w:t>
+      </w:r>
       <w:bookmarkEnd w:id="33"/>
-    </w:p>
-    <w:p>
-      <w:pPr>
-        <w:pStyle w:val="Heading2"/>
-      </w:pPr>
-      <w:bookmarkStart w:id="34" w:name="_Toc316899011"/>
-      <w:r>
-        <w:t>Issues Fixed in 2.2.7</w:t>
-      </w:r>
-      <w:bookmarkEnd w:id="34"/>
     </w:p>
     <w:tbl>
       <w:tblPr>
@@ -12139,11 +12137,11 @@
       <w:pPr>
         <w:pStyle w:val="Heading2"/>
       </w:pPr>
-      <w:bookmarkStart w:id="35" w:name="_Toc316899012"/>
+      <w:bookmarkStart w:id="34" w:name="_Toc316899012"/>
       <w:r>
         <w:t>New Features in 2.2.7</w:t>
       </w:r>
-      <w:bookmarkEnd w:id="35"/>
+      <w:bookmarkEnd w:id="34"/>
     </w:p>
     <w:tbl>
       <w:tblPr>
@@ -12191,22 +12189,22 @@
       <w:pPr>
         <w:pStyle w:val="Heading1"/>
       </w:pPr>
-      <w:bookmarkStart w:id="36" w:name="_Toc316899013"/>
+      <w:bookmarkStart w:id="35" w:name="_Toc316899013"/>
       <w:r>
         <w:lastRenderedPageBreak/>
         <w:t>2.2.6</w:t>
       </w:r>
+      <w:bookmarkEnd w:id="35"/>
+    </w:p>
+    <w:p>
+      <w:pPr>
+        <w:pStyle w:val="Heading2"/>
+      </w:pPr>
+      <w:bookmarkStart w:id="36" w:name="_Toc316899014"/>
+      <w:r>
+        <w:t>Issues Fixed in 2.2.6</w:t>
+      </w:r>
       <w:bookmarkEnd w:id="36"/>
-    </w:p>
-    <w:p>
-      <w:pPr>
-        <w:pStyle w:val="Heading2"/>
-      </w:pPr>
-      <w:bookmarkStart w:id="37" w:name="_Toc316899014"/>
-      <w:r>
-        <w:t>Issues Fixed in 2.2.6</w:t>
-      </w:r>
-      <w:bookmarkEnd w:id="37"/>
     </w:p>
     <w:tbl>
       <w:tblPr>
@@ -12443,11 +12441,11 @@
       <w:pPr>
         <w:pStyle w:val="Heading2"/>
       </w:pPr>
-      <w:bookmarkStart w:id="38" w:name="_Toc316899015"/>
+      <w:bookmarkStart w:id="37" w:name="_Toc316899015"/>
       <w:r>
         <w:t>New Features in 2.2.6</w:t>
       </w:r>
-      <w:bookmarkEnd w:id="38"/>
+      <w:bookmarkEnd w:id="37"/>
     </w:p>
     <w:p>
       <w:r>
@@ -12458,22 +12456,22 @@
       <w:pPr>
         <w:pStyle w:val="Heading1"/>
       </w:pPr>
-      <w:bookmarkStart w:id="39" w:name="_Toc316899016"/>
+      <w:bookmarkStart w:id="38" w:name="_Toc316899016"/>
       <w:r>
         <w:lastRenderedPageBreak/>
         <w:t>2.2.5</w:t>
       </w:r>
+      <w:bookmarkEnd w:id="38"/>
+    </w:p>
+    <w:p>
+      <w:pPr>
+        <w:pStyle w:val="Heading2"/>
+      </w:pPr>
+      <w:bookmarkStart w:id="39" w:name="_Toc316899017"/>
+      <w:r>
+        <w:t>Issues Fixed in 2.2.5</w:t>
+      </w:r>
       <w:bookmarkEnd w:id="39"/>
-    </w:p>
-    <w:p>
-      <w:pPr>
-        <w:pStyle w:val="Heading2"/>
-      </w:pPr>
-      <w:bookmarkStart w:id="40" w:name="_Toc316899017"/>
-      <w:r>
-        <w:t>Issues Fixed in 2.2.5</w:t>
-      </w:r>
-      <w:bookmarkEnd w:id="40"/>
     </w:p>
     <w:tbl>
       <w:tblPr>
@@ -12653,11 +12651,11 @@
       <w:pPr>
         <w:pStyle w:val="Heading2"/>
       </w:pPr>
-      <w:bookmarkStart w:id="41" w:name="_Toc316899018"/>
+      <w:bookmarkStart w:id="40" w:name="_Toc316899018"/>
       <w:r>
         <w:t>New Features in 2.2.5</w:t>
       </w:r>
-      <w:bookmarkEnd w:id="41"/>
+      <w:bookmarkEnd w:id="40"/>
     </w:p>
     <w:p>
       <w:r>
@@ -12668,12 +12666,12 @@
       <w:pPr>
         <w:pStyle w:val="Heading1"/>
       </w:pPr>
-      <w:bookmarkStart w:id="42" w:name="_Toc316899019"/>
+      <w:bookmarkStart w:id="41" w:name="_Toc316899019"/>
       <w:r>
         <w:lastRenderedPageBreak/>
         <w:t>2.2.4</w:t>
       </w:r>
-      <w:bookmarkEnd w:id="42"/>
+      <w:bookmarkEnd w:id="41"/>
     </w:p>
     <w:p>
       <w:r>
@@ -12726,11 +12724,11 @@
       <w:pPr>
         <w:pStyle w:val="Heading2"/>
       </w:pPr>
-      <w:bookmarkStart w:id="43" w:name="_Toc316899020"/>
+      <w:bookmarkStart w:id="42" w:name="_Toc316899020"/>
       <w:r>
         <w:t>Issues Fixed in 2.2.4</w:t>
       </w:r>
-      <w:bookmarkEnd w:id="43"/>
+      <w:bookmarkEnd w:id="42"/>
     </w:p>
     <w:tbl>
       <w:tblPr>
@@ -13587,11 +13585,11 @@
       <w:pPr>
         <w:pStyle w:val="Heading2"/>
       </w:pPr>
-      <w:bookmarkStart w:id="44" w:name="_Toc316899021"/>
+      <w:bookmarkStart w:id="43" w:name="_Toc316899021"/>
       <w:r>
         <w:t>New Features in 2.2.4</w:t>
       </w:r>
-      <w:bookmarkEnd w:id="44"/>
+      <w:bookmarkEnd w:id="43"/>
     </w:p>
     <w:tbl>
       <w:tblPr>
@@ -13870,22 +13868,22 @@
       <w:pPr>
         <w:pStyle w:val="Heading1"/>
       </w:pPr>
-      <w:bookmarkStart w:id="45" w:name="_Toc316899022"/>
+      <w:bookmarkStart w:id="44" w:name="_Toc316899022"/>
       <w:r>
         <w:lastRenderedPageBreak/>
         <w:t>2.2.3</w:t>
       </w:r>
+      <w:bookmarkEnd w:id="44"/>
+    </w:p>
+    <w:p>
+      <w:pPr>
+        <w:pStyle w:val="Heading2"/>
+      </w:pPr>
+      <w:bookmarkStart w:id="45" w:name="_Toc316899023"/>
+      <w:r>
+        <w:t>Issues Fixed in 2.2.3</w:t>
+      </w:r>
       <w:bookmarkEnd w:id="45"/>
-    </w:p>
-    <w:p>
-      <w:pPr>
-        <w:pStyle w:val="Heading2"/>
-      </w:pPr>
-      <w:bookmarkStart w:id="46" w:name="_Toc316899023"/>
-      <w:r>
-        <w:t>Issues Fixed in 2.2.3</w:t>
-      </w:r>
-      <w:bookmarkEnd w:id="46"/>
     </w:p>
     <w:tbl>
       <w:tblPr>
@@ -13952,11 +13950,11 @@
       <w:pPr>
         <w:pStyle w:val="Heading2"/>
       </w:pPr>
-      <w:bookmarkStart w:id="47" w:name="_Toc316899024"/>
+      <w:bookmarkStart w:id="46" w:name="_Toc316899024"/>
       <w:r>
         <w:t>New Features in 2.2.3</w:t>
       </w:r>
-      <w:bookmarkEnd w:id="47"/>
+      <w:bookmarkEnd w:id="46"/>
     </w:p>
     <w:p>
       <w:r>
@@ -13970,22 +13968,22 @@
       <w:pPr>
         <w:pStyle w:val="Heading1"/>
       </w:pPr>
-      <w:bookmarkStart w:id="48" w:name="_Toc316899025"/>
+      <w:bookmarkStart w:id="47" w:name="_Toc316899025"/>
       <w:r>
         <w:lastRenderedPageBreak/>
         <w:t>2.2.2</w:t>
       </w:r>
+      <w:bookmarkEnd w:id="47"/>
+    </w:p>
+    <w:p>
+      <w:pPr>
+        <w:pStyle w:val="Heading2"/>
+      </w:pPr>
+      <w:bookmarkStart w:id="48" w:name="_Toc316899026"/>
+      <w:r>
+        <w:t>Issues Fixed in 2.2.2</w:t>
+      </w:r>
       <w:bookmarkEnd w:id="48"/>
-    </w:p>
-    <w:p>
-      <w:pPr>
-        <w:pStyle w:val="Heading2"/>
-      </w:pPr>
-      <w:bookmarkStart w:id="49" w:name="_Toc316899026"/>
-      <w:r>
-        <w:t>Issues Fixed in 2.2.2</w:t>
-      </w:r>
-      <w:bookmarkEnd w:id="49"/>
     </w:p>
     <w:tbl>
       <w:tblPr>
@@ -14422,11 +14420,11 @@
       <w:pPr>
         <w:pStyle w:val="Heading2"/>
       </w:pPr>
-      <w:bookmarkStart w:id="50" w:name="_Toc316899027"/>
+      <w:bookmarkStart w:id="49" w:name="_Toc316899027"/>
       <w:r>
         <w:t>New Features in 2.2.2</w:t>
       </w:r>
-      <w:bookmarkEnd w:id="50"/>
+      <w:bookmarkEnd w:id="49"/>
     </w:p>
     <w:tbl>
       <w:tblPr>
@@ -14542,22 +14540,22 @@
       <w:pPr>
         <w:pStyle w:val="Heading1"/>
       </w:pPr>
-      <w:bookmarkStart w:id="51" w:name="_Toc316899028"/>
+      <w:bookmarkStart w:id="50" w:name="_Toc316899028"/>
       <w:r>
         <w:lastRenderedPageBreak/>
         <w:t>2.2.1</w:t>
       </w:r>
+      <w:bookmarkEnd w:id="50"/>
+    </w:p>
+    <w:p>
+      <w:pPr>
+        <w:pStyle w:val="Heading2"/>
+      </w:pPr>
+      <w:bookmarkStart w:id="51" w:name="_Toc316899029"/>
+      <w:r>
+        <w:t>Issues Fixed in 2.2.1</w:t>
+      </w:r>
       <w:bookmarkEnd w:id="51"/>
-    </w:p>
-    <w:p>
-      <w:pPr>
-        <w:pStyle w:val="Heading2"/>
-      </w:pPr>
-      <w:bookmarkStart w:id="52" w:name="_Toc316899029"/>
-      <w:r>
-        <w:t>Issues Fixed in 2.2.1</w:t>
-      </w:r>
-      <w:bookmarkEnd w:id="52"/>
     </w:p>
     <w:tbl>
       <w:tblPr>
@@ -14626,11 +14624,11 @@
       <w:pPr>
         <w:pStyle w:val="Heading2"/>
       </w:pPr>
-      <w:bookmarkStart w:id="53" w:name="_Toc316899030"/>
+      <w:bookmarkStart w:id="52" w:name="_Toc316899030"/>
       <w:r>
         <w:t>New Features in 2.2.1</w:t>
       </w:r>
-      <w:bookmarkEnd w:id="53"/>
+      <w:bookmarkEnd w:id="52"/>
     </w:p>
     <w:p>
       <w:r>
@@ -14641,7 +14639,7 @@
       <w:pPr>
         <w:pStyle w:val="Heading1"/>
       </w:pPr>
-      <w:bookmarkStart w:id="54" w:name="_Toc316899031"/>
+      <w:bookmarkStart w:id="53" w:name="_Toc316899031"/>
       <w:r>
         <w:lastRenderedPageBreak/>
         <w:t>New Features in 2.</w:t>
@@ -14649,7 +14647,7 @@
       <w:r>
         <w:t>2</w:t>
       </w:r>
-      <w:bookmarkEnd w:id="54"/>
+      <w:bookmarkEnd w:id="53"/>
     </w:p>
     <w:tbl>
       <w:tblPr>
@@ -15474,7 +15472,7 @@
       <w:pPr>
         <w:pStyle w:val="Heading1"/>
       </w:pPr>
-      <w:bookmarkStart w:id="55" w:name="_Toc316899032"/>
+      <w:bookmarkStart w:id="54" w:name="_Toc316899032"/>
       <w:r>
         <w:lastRenderedPageBreak/>
         <w:t>API Changes</w:t>
@@ -15482,7 +15480,7 @@
       <w:r>
         <w:t xml:space="preserve"> from 2.1 to 2.2</w:t>
       </w:r>
-      <w:bookmarkEnd w:id="55"/>
+      <w:bookmarkEnd w:id="54"/>
     </w:p>
     <w:p>
       <w:r>
@@ -15659,16 +15657,16 @@
       <w:pPr>
         <w:pStyle w:val="Heading1"/>
       </w:pPr>
-      <w:bookmarkStart w:id="56" w:name="_Ref293606700"/>
-      <w:bookmarkStart w:id="57" w:name="_Ref293606707"/>
-      <w:bookmarkStart w:id="58" w:name="_Toc316899033"/>
+      <w:bookmarkStart w:id="55" w:name="_Ref293606700"/>
+      <w:bookmarkStart w:id="56" w:name="_Ref293606707"/>
+      <w:bookmarkStart w:id="57" w:name="_Toc316899033"/>
       <w:r>
         <w:lastRenderedPageBreak/>
         <w:t>Known Issues</w:t>
       </w:r>
+      <w:bookmarkEnd w:id="55"/>
       <w:bookmarkEnd w:id="56"/>
       <w:bookmarkEnd w:id="57"/>
-      <w:bookmarkEnd w:id="58"/>
     </w:p>
     <w:tbl>
       <w:tblPr>
@@ -16220,14 +16218,14 @@
       <w:pPr>
         <w:pStyle w:val="Heading1"/>
       </w:pPr>
-      <w:bookmarkStart w:id="59" w:name="_Toc282421540"/>
-      <w:bookmarkStart w:id="60" w:name="_Toc316899034"/>
+      <w:bookmarkStart w:id="58" w:name="_Toc282421540"/>
+      <w:bookmarkStart w:id="59" w:name="_Toc316899034"/>
       <w:r>
         <w:lastRenderedPageBreak/>
         <w:t>Upgrade</w:t>
       </w:r>
+      <w:bookmarkEnd w:id="58"/>
       <w:bookmarkEnd w:id="59"/>
-      <w:bookmarkEnd w:id="60"/>
     </w:p>
     <w:p>
       <w:pPr>
@@ -16261,26 +16259,26 @@
         <w:pStyle w:val="Heading2"/>
         <w:keepNext/>
       </w:pPr>
-      <w:bookmarkStart w:id="61" w:name="_Toc282421541"/>
-      <w:bookmarkStart w:id="62" w:name="_Toc300955505"/>
-      <w:bookmarkStart w:id="63" w:name="_Ref302598836"/>
-      <w:bookmarkStart w:id="64" w:name="_Toc316899035"/>
+      <w:bookmarkStart w:id="60" w:name="_Toc282421541"/>
+      <w:bookmarkStart w:id="61" w:name="_Toc300955505"/>
+      <w:bookmarkStart w:id="62" w:name="_Ref302598836"/>
+      <w:bookmarkStart w:id="63" w:name="_Toc316899035"/>
       <w:r>
         <w:t>Upgrade from 2.2.</w:t>
       </w:r>
+      <w:bookmarkEnd w:id="60"/>
+      <w:r>
+        <w:t>x</w:t>
+      </w:r>
+      <w:r>
+        <w:t xml:space="preserve"> to 2.2.1</w:t>
+      </w:r>
       <w:bookmarkEnd w:id="61"/>
-      <w:r>
-        <w:t>x</w:t>
-      </w:r>
-      <w:r>
-        <w:t xml:space="preserve"> to 2.2.1</w:t>
-      </w:r>
       <w:bookmarkEnd w:id="62"/>
+      <w:r>
+        <w:t>4</w:t>
+      </w:r>
       <w:bookmarkEnd w:id="63"/>
-      <w:r>
-        <w:t>4</w:t>
-      </w:r>
-      <w:bookmarkEnd w:id="64"/>
     </w:p>
     <w:p>
       <w:pPr>
@@ -16431,14 +16429,14 @@
       <w:pPr>
         <w:pStyle w:val="NumberedList"/>
       </w:pPr>
-      <w:bookmarkStart w:id="65" w:name="_Ref316614317"/>
+      <w:bookmarkStart w:id="64" w:name="_Ref316614317"/>
       <w:r>
         <w:t>The resource count table may have duplicate entries which will cause the upgrade to fail. You need to drop those duplicate entries for the same resource t</w:t>
       </w:r>
       <w:r>
         <w:t>ype before starting the upgrade</w:t>
       </w:r>
-      <w:bookmarkEnd w:id="65"/>
+      <w:bookmarkEnd w:id="64"/>
       <w:r>
         <w:t xml:space="preserve">. Enter </w:t>
       </w:r>
@@ -16679,6 +16677,9 @@
       <w:r>
         <w:t>emove the following entry</w:t>
       </w:r>
+      <w:r>
+        <w:t>:</w:t>
+      </w:r>
     </w:p>
     <w:p>
       <w:pPr>
@@ -16752,7 +16753,7 @@
       <w:pPr>
         <w:pStyle w:val="NumberedList"/>
       </w:pPr>
-      <w:bookmarkStart w:id="66" w:name="_Ref316614403"/>
+      <w:bookmarkStart w:id="65" w:name="_Ref316614403"/>
       <w:r>
         <w:lastRenderedPageBreak/>
         <w:t>When the UI becomes accessible (at http://&lt;your.management.server.ip&gt;:8080/client), l</w:t>
@@ -16808,149 +16809,149 @@
       <w:r>
         <w:t>.</w:t>
       </w:r>
+      <w:bookmarkEnd w:id="65"/>
+    </w:p>
+    <w:p>
+      <w:pPr>
+        <w:pStyle w:val="NumberedList"/>
+      </w:pPr>
+      <w:bookmarkStart w:id="66" w:name="_Ref302133231"/>
+      <w:bookmarkStart w:id="67" w:name="_Ref301369584"/>
+      <w:r>
+        <w:t xml:space="preserve">If upgrading from 2.2.8 or earlier and using </w:t>
+      </w:r>
+      <w:proofErr w:type="spellStart"/>
+      <w:r>
+        <w:t>vSphere</w:t>
+      </w:r>
+      <w:proofErr w:type="spellEnd"/>
+      <w:r>
+        <w:t>,</w:t>
+      </w:r>
+      <w:r>
+        <w:t xml:space="preserve"> perform the following</w:t>
+      </w:r>
+      <w:r>
+        <w:t>. Otherwise, skip to</w:t>
+      </w:r>
+      <w:r>
+        <w:t xml:space="preserve"> step </w:t>
+      </w:r>
+      <w:r>
+        <w:fldChar w:fldCharType="begin"/>
+      </w:r>
+      <w:r>
+        <w:instrText xml:space="preserve"> REF _Ref302132224 \r \h </w:instrText>
+      </w:r>
+      <w:r>
+        <w:fldChar w:fldCharType="separate"/>
+      </w:r>
+      <w:r>
+        <w:t>12</w:t>
+      </w:r>
+      <w:r>
+        <w:fldChar w:fldCharType="end"/>
+      </w:r>
+      <w:r>
+        <w:t>.</w:t>
+      </w:r>
       <w:bookmarkEnd w:id="66"/>
     </w:p>
     <w:p>
       <w:pPr>
-        <w:pStyle w:val="NumberedList"/>
-      </w:pPr>
-      <w:bookmarkStart w:id="67" w:name="_Ref302133231"/>
-      <w:bookmarkStart w:id="68" w:name="_Ref301369584"/>
-      <w:r>
-        <w:t xml:space="preserve">If upgrading from 2.2.8 or earlier and using </w:t>
+        <w:pStyle w:val="ListParagraph"/>
+      </w:pPr>
+      <w:r>
+        <w:t xml:space="preserve">The </w:t>
       </w:r>
       <w:proofErr w:type="spellStart"/>
       <w:r>
-        <w:t>vSphere</w:t>
+        <w:t>CloudStack</w:t>
       </w:r>
       <w:proofErr w:type="spellEnd"/>
       <w:r>
+        <w:t xml:space="preserve"> 2.2.9 release </w:t>
+      </w:r>
+      <w:r>
+        <w:t>added</w:t>
+      </w:r>
+      <w:r>
+        <w:t xml:space="preserve"> flexibility in naming the </w:t>
+      </w:r>
+      <w:proofErr w:type="spellStart"/>
+      <w:r>
+        <w:t>vCenter</w:t>
+      </w:r>
+      <w:proofErr w:type="spellEnd"/>
+      <w:r>
+        <w:t xml:space="preserve"> management network.  This flexibility introduces two new global configuration parameters that must be configured to match the values in </w:t>
+      </w:r>
+      <w:proofErr w:type="spellStart"/>
+      <w:r>
+        <w:t>vCenter</w:t>
+      </w:r>
+      <w:proofErr w:type="spellEnd"/>
+      <w:r>
+        <w:t xml:space="preserve">.   In deployments with multiple </w:t>
+      </w:r>
+      <w:proofErr w:type="spellStart"/>
+      <w:r>
+        <w:t>vCenters</w:t>
+      </w:r>
+      <w:proofErr w:type="spellEnd"/>
+      <w:r>
         <w:t>,</w:t>
       </w:r>
       <w:r>
-        <w:t xml:space="preserve"> perform the following</w:t>
-      </w:r>
-      <w:r>
-        <w:t>. Otherwise, skip to</w:t>
-      </w:r>
-      <w:r>
-        <w:t xml:space="preserve"> step </w:t>
-      </w:r>
-      <w:r>
-        <w:fldChar w:fldCharType="begin"/>
-      </w:r>
-      <w:r>
-        <w:instrText xml:space="preserve"> REF _Ref302132224 \r \h </w:instrText>
-      </w:r>
-      <w:r>
-        <w:fldChar w:fldCharType="separate"/>
-      </w:r>
-      <w:r>
-        <w:t>12</w:t>
-      </w:r>
-      <w:r>
-        <w:fldChar w:fldCharType="end"/>
-      </w:r>
-      <w:r>
-        <w:t>.</w:t>
+        <w:t xml:space="preserve"> each </w:t>
+      </w:r>
+      <w:proofErr w:type="spellStart"/>
+      <w:r>
+        <w:t>vCenter</w:t>
+      </w:r>
+      <w:proofErr w:type="spellEnd"/>
+      <w:r>
+        <w:t xml:space="preserve"> must be configured with the same management network label.  </w:t>
+      </w:r>
+      <w:proofErr w:type="spellStart"/>
+      <w:r>
+        <w:t>CloudStack</w:t>
+      </w:r>
+      <w:proofErr w:type="spellEnd"/>
+      <w:r>
+        <w:t xml:space="preserve"> defaults these configuration variables to match the defaults provided by </w:t>
+      </w:r>
+      <w:proofErr w:type="spellStart"/>
+      <w:r>
+        <w:t>vCenter</w:t>
+      </w:r>
+      <w:proofErr w:type="spellEnd"/>
+      <w:r>
+        <w:t xml:space="preserve">.  If you have changed the </w:t>
+      </w:r>
+      <w:proofErr w:type="spellStart"/>
+      <w:r>
+        <w:t>vCenter</w:t>
+      </w:r>
+      <w:proofErr w:type="spellEnd"/>
+      <w:r>
+        <w:t xml:space="preserve"> defaults</w:t>
+      </w:r>
+      <w:r>
+        <w:t>,</w:t>
+      </w:r>
+      <w:r>
+        <w:t xml:space="preserve"> you will need to configure </w:t>
+      </w:r>
+      <w:proofErr w:type="spellStart"/>
+      <w:r>
+        <w:t>CloudStack</w:t>
+      </w:r>
+      <w:proofErr w:type="spellEnd"/>
+      <w:r>
+        <w:t xml:space="preserve"> with the correct values</w:t>
       </w:r>
       <w:bookmarkEnd w:id="67"/>
-    </w:p>
-    <w:p>
-      <w:pPr>
-        <w:pStyle w:val="ListParagraph"/>
-      </w:pPr>
-      <w:r>
-        <w:t xml:space="preserve">The </w:t>
-      </w:r>
-      <w:proofErr w:type="spellStart"/>
-      <w:r>
-        <w:t>CloudStack</w:t>
-      </w:r>
-      <w:proofErr w:type="spellEnd"/>
-      <w:r>
-        <w:t xml:space="preserve"> 2.2.9 release </w:t>
-      </w:r>
-      <w:r>
-        <w:t>added</w:t>
-      </w:r>
-      <w:r>
-        <w:t xml:space="preserve"> flexibility in naming the </w:t>
-      </w:r>
-      <w:proofErr w:type="spellStart"/>
-      <w:r>
-        <w:t>vCenter</w:t>
-      </w:r>
-      <w:proofErr w:type="spellEnd"/>
-      <w:r>
-        <w:t xml:space="preserve"> management network.  This flexibility introduces two new global configuration parameters that must be configured to match the values in </w:t>
-      </w:r>
-      <w:proofErr w:type="spellStart"/>
-      <w:r>
-        <w:t>vCenter</w:t>
-      </w:r>
-      <w:proofErr w:type="spellEnd"/>
-      <w:r>
-        <w:t xml:space="preserve">.   In deployments with multiple </w:t>
-      </w:r>
-      <w:proofErr w:type="spellStart"/>
-      <w:r>
-        <w:t>vCenters</w:t>
-      </w:r>
-      <w:proofErr w:type="spellEnd"/>
-      <w:r>
-        <w:t>,</w:t>
-      </w:r>
-      <w:r>
-        <w:t xml:space="preserve"> each </w:t>
-      </w:r>
-      <w:proofErr w:type="spellStart"/>
-      <w:r>
-        <w:t>vCenter</w:t>
-      </w:r>
-      <w:proofErr w:type="spellEnd"/>
-      <w:r>
-        <w:t xml:space="preserve"> must be configured with the same management network label.  </w:t>
-      </w:r>
-      <w:proofErr w:type="spellStart"/>
-      <w:r>
-        <w:t>CloudStack</w:t>
-      </w:r>
-      <w:proofErr w:type="spellEnd"/>
-      <w:r>
-        <w:t xml:space="preserve"> defaults these configuration variables to match the defaults provided by </w:t>
-      </w:r>
-      <w:proofErr w:type="spellStart"/>
-      <w:r>
-        <w:t>vCenter</w:t>
-      </w:r>
-      <w:proofErr w:type="spellEnd"/>
-      <w:r>
-        <w:t xml:space="preserve">.  If you have changed the </w:t>
-      </w:r>
-      <w:proofErr w:type="spellStart"/>
-      <w:r>
-        <w:t>vCenter</w:t>
-      </w:r>
-      <w:proofErr w:type="spellEnd"/>
-      <w:r>
-        <w:t xml:space="preserve"> defaults</w:t>
-      </w:r>
-      <w:r>
-        <w:t>,</w:t>
-      </w:r>
-      <w:r>
-        <w:t xml:space="preserve"> you will need to configure </w:t>
-      </w:r>
-      <w:proofErr w:type="spellStart"/>
-      <w:r>
-        <w:t>CloudStack</w:t>
-      </w:r>
-      <w:proofErr w:type="spellEnd"/>
-      <w:r>
-        <w:t xml:space="preserve"> with the correct values</w:t>
-      </w:r>
-      <w:bookmarkEnd w:id="68"/>
       <w:r>
         <w:t>.</w:t>
       </w:r>
@@ -17064,11 +17065,11 @@
         <w:pStyle w:val="NumberedList"/>
         <w:keepNext/>
       </w:pPr>
-      <w:bookmarkStart w:id="69" w:name="_Ref302132224"/>
+      <w:bookmarkStart w:id="68" w:name="_Ref302132224"/>
       <w:r>
         <w:t>Start the other Management Servers.  Perform this on each Management Server host.</w:t>
       </w:r>
-      <w:bookmarkEnd w:id="69"/>
+      <w:bookmarkEnd w:id="68"/>
     </w:p>
     <w:p>
       <w:pPr>
@@ -17317,6 +17318,22 @@
       </w:pPr>
       <w:r>
         <w:t># service cloud-agent start</w:t>
+      </w:r>
+    </w:p>
+    <w:p>
+      <w:pPr>
+        <w:pStyle w:val="NumberedListlevel2"/>
+      </w:pPr>
+      <w:r>
+        <w:t xml:space="preserve">Insert a valid username and password into the </w:t>
+      </w:r>
+      <w:proofErr w:type="spellStart"/>
+      <w:r>
+        <w:t>host_details</w:t>
+      </w:r>
+      <w:proofErr w:type="spellEnd"/>
+      <w:r>
+        <w:t xml:space="preserve"> table on each KVM node.</w:t>
       </w:r>
     </w:p>
     <w:p>
@@ -17578,18 +17595,18 @@
         <w:pStyle w:val="Heading2"/>
         <w:keepNext/>
       </w:pPr>
-      <w:bookmarkStart w:id="70" w:name="_Toc300955507"/>
-      <w:bookmarkStart w:id="71" w:name="_Ref302598854"/>
-      <w:bookmarkStart w:id="72" w:name="_Toc316899036"/>
+      <w:bookmarkStart w:id="69" w:name="_Toc300955507"/>
+      <w:bookmarkStart w:id="70" w:name="_Ref302598854"/>
+      <w:bookmarkStart w:id="71" w:name="_Toc316899036"/>
       <w:r>
         <w:t>Upgrade from 2.1.8, 2.1.9, or 2.1.10 to 2.2.1</w:t>
       </w:r>
+      <w:bookmarkEnd w:id="69"/>
       <w:bookmarkEnd w:id="70"/>
+      <w:r>
+        <w:t>4</w:t>
+      </w:r>
       <w:bookmarkEnd w:id="71"/>
-      <w:r>
-        <w:t>4</w:t>
-      </w:r>
-      <w:bookmarkEnd w:id="72"/>
     </w:p>
     <w:p>
       <w:pPr>
@@ -17867,7 +17884,7 @@
       <w:pPr>
         <w:pStyle w:val="NumberedList"/>
       </w:pPr>
-      <w:bookmarkStart w:id="73" w:name="_Ref302380975"/>
+      <w:bookmarkStart w:id="72" w:name="_Ref302380975"/>
       <w:r>
         <w:t>If you are using advanced networking zones, check the value of</w:t>
       </w:r>
@@ -17885,7 +17902,7 @@
       <w:r>
         <w:t>.  This value must be set to false for deployments with advanced zones.  If this value is true and you have advanced zones, set it to false.</w:t>
       </w:r>
-      <w:bookmarkEnd w:id="73"/>
+      <w:bookmarkEnd w:id="72"/>
     </w:p>
     <w:p>
       <w:pPr>
@@ -18269,7 +18286,7 @@
       <w:pPr>
         <w:pStyle w:val="NumberedList"/>
       </w:pPr>
-      <w:bookmarkStart w:id="74" w:name="_Ref316614864"/>
+      <w:bookmarkStart w:id="73" w:name="_Ref316614864"/>
       <w:r>
         <w:t xml:space="preserve">The resource count table may have duplicate entries which will cause the upgrade to fail. You need to delete this table before starting the upgrade. Enter </w:t>
       </w:r>
@@ -18281,7 +18298,7 @@
       <w:r>
         <w:t>, then run the following command:</w:t>
       </w:r>
-      <w:bookmarkEnd w:id="74"/>
+      <w:bookmarkEnd w:id="73"/>
     </w:p>
     <w:p>
       <w:pPr>
@@ -18481,6 +18498,9 @@
       <w:r>
         <w:t>Remove the following entry</w:t>
       </w:r>
+      <w:r>
+        <w:t>:</w:t>
+      </w:r>
     </w:p>
     <w:p>
       <w:pPr>
@@ -18648,7 +18668,7 @@
           <w:numId w:val="28"/>
         </w:numPr>
       </w:pPr>
-      <w:bookmarkStart w:id="75" w:name="_Ref316614882"/>
+      <w:bookmarkStart w:id="74" w:name="_Ref316614882"/>
       <w:r>
         <w:t xml:space="preserve">Log in to the UI with the user ID “admin” and password “password.” Click Domains, then click the ROOT domain. In Actions, click Update Resource Count.  This will generate the table deleted in step </w:t>
       </w:r>
@@ -18670,7 +18690,7 @@
       <w:r>
         <w:t>.</w:t>
       </w:r>
-      <w:bookmarkEnd w:id="75"/>
+      <w:bookmarkEnd w:id="74"/>
     </w:p>
     <w:p>
       <w:pPr>
@@ -18792,6 +18812,150 @@
       <w:pPr>
         <w:pStyle w:val="NumberedList"/>
       </w:pPr>
+      <w:r>
+        <w:t>(KVM only) Additional steps are required for each KVM host. These steps will not affect running guests in the cloud.  These steps are required only for clouds using KVM as hosts and only on the KVM hosts.</w:t>
+      </w:r>
+    </w:p>
+    <w:p>
+      <w:pPr>
+        <w:pStyle w:val="ListParagraph"/>
+      </w:pPr>
+      <w:r>
+        <w:t xml:space="preserve">On </w:t>
+      </w:r>
+      <w:r>
+        <w:t>each</w:t>
+      </w:r>
+      <w:r>
+        <w:t xml:space="preserve"> KVM host:</w:t>
+      </w:r>
+    </w:p>
+    <w:p>
+      <w:pPr>
+        <w:pStyle w:val="NumberedListlevel2"/>
+      </w:pPr>
+      <w:r>
+        <w:t xml:space="preserve">Copy the </w:t>
+      </w:r>
+      <w:r>
+        <w:t xml:space="preserve">2.2.14 </w:t>
+      </w:r>
+      <w:proofErr w:type="spellStart"/>
+      <w:r>
+        <w:t>tgz</w:t>
+      </w:r>
+      <w:proofErr w:type="spellEnd"/>
+      <w:r>
+        <w:t xml:space="preserve"> download to the host, </w:t>
+      </w:r>
+      <w:proofErr w:type="spellStart"/>
+      <w:r>
+        <w:t>untar</w:t>
+      </w:r>
+      <w:proofErr w:type="spellEnd"/>
+      <w:r>
+        <w:t xml:space="preserve"> it, and cd into the resulting directory.</w:t>
+      </w:r>
+    </w:p>
+    <w:p>
+      <w:pPr>
+        <w:pStyle w:val="NumberedListlevel2"/>
+      </w:pPr>
+      <w:r>
+        <w:t>Stop the running agent</w:t>
+      </w:r>
+      <w:r>
+        <w:t>.</w:t>
+      </w:r>
+    </w:p>
+    <w:p>
+      <w:pPr>
+        <w:pStyle w:val="Code"/>
+        <w:ind w:left="990"/>
+      </w:pPr>
+      <w:r>
+        <w:t># service cloud-agent stop</w:t>
+      </w:r>
+    </w:p>
+    <w:p>
+      <w:pPr>
+        <w:pStyle w:val="NumberedListlevel2"/>
+      </w:pPr>
+      <w:r>
+        <w:t>Update the agent software</w:t>
+      </w:r>
+      <w:r>
+        <w:t>.</w:t>
+      </w:r>
+    </w:p>
+    <w:p>
+      <w:pPr>
+        <w:pStyle w:val="Code"/>
+        <w:keepNext/>
+        <w:ind w:left="990"/>
+      </w:pPr>
+      <w:r>
+        <w:t xml:space="preserve"># </w:t>
+      </w:r>
+      <w:r>
+        <w:t>./</w:t>
+      </w:r>
+      <w:r>
+        <w:t>install.sh</w:t>
+      </w:r>
+    </w:p>
+    <w:p>
+      <w:pPr>
+        <w:pStyle w:val="ListParagraph"/>
+        <w:ind w:left="990"/>
+      </w:pPr>
+      <w:r>
+        <w:t>Choose "U" to update the packages.</w:t>
+      </w:r>
+    </w:p>
+    <w:p>
+      <w:pPr>
+        <w:pStyle w:val="NumberedListlevel2"/>
+      </w:pPr>
+      <w:r>
+        <w:t>Start the agent</w:t>
+      </w:r>
+      <w:r>
+        <w:t>.</w:t>
+      </w:r>
+    </w:p>
+    <w:p>
+      <w:pPr>
+        <w:pStyle w:val="Code"/>
+        <w:ind w:left="990"/>
+      </w:pPr>
+      <w:r>
+        <w:t># service cloud-agent start</w:t>
+      </w:r>
+    </w:p>
+    <w:p>
+      <w:pPr>
+        <w:pStyle w:val="NumberedListlevel2"/>
+      </w:pPr>
+      <w:r>
+        <w:lastRenderedPageBreak/>
+        <w:t xml:space="preserve">Insert a valid username and password into the </w:t>
+      </w:r>
+      <w:proofErr w:type="spellStart"/>
+      <w:r>
+        <w:t>host_details</w:t>
+      </w:r>
+      <w:proofErr w:type="spellEnd"/>
+      <w:r>
+        <w:t xml:space="preserve"> table on each KVM node.</w:t>
+      </w:r>
+    </w:p>
+    <w:p>
+      <w:pPr>
+        <w:pStyle w:val="NumberedList"/>
+      </w:pPr>
+      <w:bookmarkStart w:id="75" w:name="_GoBack"/>
+      <w:bookmarkEnd w:id="75"/>
       <w:r>
         <w:t xml:space="preserve">In the </w:t>
       </w:r>
@@ -18915,11 +19079,7 @@
         <w:t>,</w:t>
       </w:r>
       <w:r>
-        <w:t xml:space="preserve"> we recommend deleting one of a pair of service offerings when the only difference is the network type.  Then you may need to </w:t>
-      </w:r>
-      <w:r>
-        <w:lastRenderedPageBreak/>
-        <w:t xml:space="preserve">edit the description of the remaining service offering.  For example, in the case </w:t>
+        <w:t xml:space="preserve"> we recommend deleting one of a pair of service offerings when the only difference is the network type.  Then you may need to edit the description of the remaining service offering.  For example, in the case </w:t>
       </w:r>
       <w:r>
         <w:t>previously mentioned</w:t>
@@ -19262,7 +19422,11 @@
         <w:t xml:space="preserve"> VM across the entire cloud.  </w:t>
       </w:r>
       <w:r>
-        <w:t>If you have implemented domain limits</w:t>
+        <w:t xml:space="preserve">If you have implemented </w:t>
+      </w:r>
+      <w:r>
+        <w:lastRenderedPageBreak/>
+        <w:t>domain limits</w:t>
       </w:r>
       <w:r>
         <w:t xml:space="preserve"> on 2.1</w:t>
@@ -19356,7 +19520,6 @@
       <w:bookmarkStart w:id="80" w:name="_Toc309223694"/>
       <w:bookmarkStart w:id="81" w:name="_Toc316899037"/>
       <w:r>
-        <w:lastRenderedPageBreak/>
         <w:t xml:space="preserve">Upgrading </w:t>
       </w:r>
       <w:proofErr w:type="spellStart"/>
@@ -19867,6 +20030,7 @@
         <w:pStyle w:val="NumberedList"/>
       </w:pPr>
       <w:r>
+        <w:lastRenderedPageBreak/>
         <w:t>Still logged in to the host, run the upgrade preparation script:</w:t>
       </w:r>
     </w:p>
@@ -19931,7 +20095,6 @@
         <w:ind w:left="547"/>
       </w:pPr>
       <w:r>
-        <w:lastRenderedPageBreak/>
         <w:t>Troubleshooting: You might see the following error when you migrate a VM:</w:t>
       </w:r>
     </w:p>
@@ -20406,6 +20569,7 @@
         <w:pStyle w:val="Code"/>
       </w:pPr>
       <w:r>
+        <w:lastRenderedPageBreak/>
         <w:t># for host in $(</w:t>
       </w:r>
       <w:proofErr w:type="spellStart"/>
@@ -20562,7 +20726,6 @@
         <w:ind w:left="547"/>
       </w:pPr>
       <w:r>
-        <w:lastRenderedPageBreak/>
         <w:t>After all hosts are up, run the following on one host in the cluster:</w:t>
       </w:r>
     </w:p>
@@ -20641,7 +20804,7 @@
       <w:rPr>
         <w:noProof/>
       </w:rPr>
-      <w:t>42</w:t>
+      <w:t>44</w:t>
     </w:r>
     <w:r>
       <w:rPr>
@@ -20683,7 +20846,7 @@
       <w:rPr>
         <w:noProof/>
       </w:rPr>
-      <w:t>February 13, 2012</w:t>
+      <w:t>February 23, 2012</w:t>
     </w:r>
     <w:r>
       <w:fldChar w:fldCharType="end"/>
@@ -20723,7 +20886,7 @@
       <w:rPr>
         <w:noProof/>
       </w:rPr>
-      <w:t>February 13, 2012</w:t>
+      <w:t>February 23, 2012</w:t>
     </w:r>
     <w:r>
       <w:fldChar w:fldCharType="end"/>
@@ -20762,7 +20925,7 @@
       <w:rPr>
         <w:noProof/>
       </w:rPr>
-      <w:t>39</w:t>
+      <w:t>43</w:t>
     </w:r>
     <w:r>
       <w:rPr>
@@ -24466,6 +24629,11 @@
       <w:szCs w:val="16"/>
     </w:rPr>
   </w:style>
+  <w:style w:type="character" w:customStyle="1" w:styleId="bzclosed">
+    <w:name w:val="bz_closed"/>
+    <w:basedOn w:val="DefaultParagraphFont"/>
+    <w:rsid w:val="00E44BFC"/>
+  </w:style>
 </w:styles>
 </file>
 
@@ -25780,6 +25948,11 @@
       <w:szCs w:val="16"/>
     </w:rPr>
   </w:style>
+  <w:style w:type="character" w:customStyle="1" w:styleId="bzclosed">
+    <w:name w:val="bz_closed"/>
+    <w:basedOn w:val="DefaultParagraphFont"/>
+    <w:rsid w:val="00E44BFC"/>
+  </w:style>
 </w:styles>
 </file>
 
@@ -26071,7 +26244,7 @@
 </file>
 
 <file path=customXml/itemProps1.xml><?xml version="1.0" encoding="utf-8"?>
-<ds:datastoreItem xmlns:ds="http://schemas.openxmlformats.org/officeDocument/2006/customXml" ds:itemID="{558D1F88-A77B-47C8-B268-5F66DE17297B}">
+<ds:datastoreItem xmlns:ds="http://schemas.openxmlformats.org/officeDocument/2006/customXml" ds:itemID="{9454ADE1-881B-4F7A-AF6E-89228C4201AE}">
   <ds:schemaRefs>
     <ds:schemaRef ds:uri="http://schemas.openxmlformats.org/officeDocument/2006/bibliography"/>
   </ds:schemaRefs>

</xml_diff>